<commit_message>
nunjuck + express, bootstrap, docs
</commit_message>
<xml_diff>
--- a/personal_report_sheet.docx
+++ b/personal_report_sheet.docx
@@ -983,160 +983,9 @@
                 <w:sz w:val="18"/>
                 <w:szCs w:val="18"/>
               </w:rPr>
-              <w:t>Period:</w:t>
-            </w:r>
-          </w:p>
-        </w:tc>
-      </w:tr>
-      <w:tr>
-        <w:tc>
-          <w:tcPr>
-            <w:tcW w:w="3600" w:type="dxa"/>
-            <w:shd w:val="clear" w:color="auto" w:fill="auto"/>
-          </w:tcPr>
-          <w:p>
-            <w:pPr>
-              <w:pStyle w:val="Cell"/>
-            </w:pPr>
-          </w:p>
-        </w:tc>
-        <w:tc>
-          <w:tcPr>
-            <w:tcW w:w="3546" w:type="dxa"/>
-            <w:shd w:val="clear" w:color="auto" w:fill="auto"/>
-          </w:tcPr>
-          <w:p>
-            <w:pPr>
-              <w:pStyle w:val="Cell"/>
-            </w:pPr>
-          </w:p>
-        </w:tc>
-        <w:tc>
-          <w:tcPr>
-            <w:tcW w:w="3447" w:type="dxa"/>
-            <w:shd w:val="clear" w:color="auto" w:fill="auto"/>
-          </w:tcPr>
-          <w:p>
-            <w:pPr>
-              <w:pStyle w:val="Cell"/>
-            </w:pPr>
-          </w:p>
-        </w:tc>
-        <w:tc>
-          <w:tcPr>
-            <w:tcW w:w="3627" w:type="dxa"/>
-            <w:shd w:val="clear" w:color="auto" w:fill="auto"/>
-          </w:tcPr>
-          <w:p>
-            <w:pPr>
-              <w:pStyle w:val="Cell"/>
-            </w:pPr>
-          </w:p>
-        </w:tc>
-      </w:tr>
-      <w:tr>
-        <w:tc>
-          <w:tcPr>
-            <w:tcW w:w="3600" w:type="dxa"/>
-            <w:shd w:val="clear" w:color="auto" w:fill="auto"/>
-          </w:tcPr>
-          <w:p>
-            <w:pPr>
-              <w:pStyle w:val="Cell"/>
-            </w:pPr>
-          </w:p>
-        </w:tc>
-        <w:tc>
-          <w:tcPr>
-            <w:tcW w:w="3546" w:type="dxa"/>
-            <w:shd w:val="clear" w:color="auto" w:fill="auto"/>
-          </w:tcPr>
-          <w:p>
-            <w:pPr>
-              <w:pStyle w:val="Cell"/>
-            </w:pPr>
-          </w:p>
-        </w:tc>
-        <w:tc>
-          <w:tcPr>
-            <w:tcW w:w="3447" w:type="dxa"/>
-            <w:shd w:val="clear" w:color="auto" w:fill="auto"/>
-          </w:tcPr>
-          <w:p>
-            <w:pPr>
-              <w:pStyle w:val="Cell"/>
-            </w:pPr>
-          </w:p>
-        </w:tc>
-        <w:tc>
-          <w:tcPr>
-            <w:tcW w:w="3627" w:type="dxa"/>
-            <w:shd w:val="clear" w:color="auto" w:fill="auto"/>
-          </w:tcPr>
-          <w:p>
-            <w:pPr>
-              <w:pStyle w:val="Cell"/>
-            </w:pPr>
-          </w:p>
-        </w:tc>
-      </w:tr>
-      <w:tr>
-        <w:tc>
-          <w:tcPr>
-            <w:tcW w:w="3600" w:type="dxa"/>
-            <w:shd w:val="clear" w:color="auto" w:fill="auto"/>
-          </w:tcPr>
-          <w:p>
-            <w:pPr>
-              <w:pStyle w:val="Cell"/>
-            </w:pPr>
-          </w:p>
-        </w:tc>
-        <w:tc>
-          <w:tcPr>
-            <w:tcW w:w="3546" w:type="dxa"/>
-            <w:shd w:val="clear" w:color="auto" w:fill="auto"/>
-          </w:tcPr>
-          <w:p>
-            <w:pPr>
-              <w:pStyle w:val="Cell"/>
-            </w:pPr>
-          </w:p>
-        </w:tc>
-        <w:tc>
-          <w:tcPr>
-            <w:tcW w:w="3447" w:type="dxa"/>
-            <w:shd w:val="clear" w:color="auto" w:fill="auto"/>
-          </w:tcPr>
-          <w:p>
-            <w:pPr>
-              <w:pStyle w:val="Cell"/>
-            </w:pPr>
-          </w:p>
-        </w:tc>
-        <w:tc>
-          <w:tcPr>
-            <w:tcW w:w="3627" w:type="dxa"/>
-            <w:shd w:val="clear" w:color="auto" w:fill="auto"/>
-          </w:tcPr>
-          <w:p>
-            <w:pPr>
-              <w:pStyle w:val="Cell"/>
-            </w:pPr>
-          </w:p>
-        </w:tc>
-      </w:tr>
-      <w:tr>
-        <w:tc>
-          <w:tcPr>
-            <w:tcW w:w="14220" w:type="dxa"/>
-            <w:gridSpan w:val="4"/>
-            <w:shd w:val="clear" w:color="auto" w:fill="CCCCCC"/>
-          </w:tcPr>
-          <w:p>
-            <w:pPr>
-              <w:spacing w:before="40" w:after="20"/>
-              <w:jc w:val="left"/>
+              <w:t>Period</w:t>
+            </w:r>
+            <w:r>
               <w:rPr>
                 <w:rFonts w:ascii="Arial" w:hAnsi="Arial" w:cs="Arial"/>
                 <w:b/>
@@ -1145,8 +994,151 @@
                 <w:sz w:val="18"/>
                 <w:szCs w:val="18"/>
               </w:rPr>
-            </w:pPr>
-            <w:r>
+              <w:t>: 18.3.2022. – 25.3.2022.</w:t>
+            </w:r>
+          </w:p>
+        </w:tc>
+      </w:tr>
+      <w:tr>
+        <w:tc>
+          <w:tcPr>
+            <w:tcW w:w="3600" w:type="dxa"/>
+            <w:shd w:val="clear" w:color="auto" w:fill="auto"/>
+          </w:tcPr>
+          <w:p>
+            <w:pPr>
+              <w:pStyle w:val="Cell"/>
+            </w:pPr>
+            <w:r>
+              <w:t>Inicijalni sastanak 24.3.</w:t>
+            </w:r>
+          </w:p>
+        </w:tc>
+        <w:tc>
+          <w:tcPr>
+            <w:tcW w:w="3546" w:type="dxa"/>
+            <w:shd w:val="clear" w:color="auto" w:fill="auto"/>
+          </w:tcPr>
+          <w:p>
+            <w:pPr>
+              <w:pStyle w:val="Cell"/>
+            </w:pPr>
+            <w:r>
+              <w:t>Predstavljeno sve što je dosad napravljeno</w:t>
+            </w:r>
+          </w:p>
+        </w:tc>
+        <w:tc>
+          <w:tcPr>
+            <w:tcW w:w="3447" w:type="dxa"/>
+            <w:shd w:val="clear" w:color="auto" w:fill="auto"/>
+          </w:tcPr>
+          <w:p>
+            <w:pPr>
+              <w:pStyle w:val="Cell"/>
+            </w:pPr>
+            <w:r>
+              <w:t>Bez problema</w:t>
+            </w:r>
+          </w:p>
+        </w:tc>
+        <w:tc>
+          <w:tcPr>
+            <w:tcW w:w="3627" w:type="dxa"/>
+            <w:shd w:val="clear" w:color="auto" w:fill="auto"/>
+          </w:tcPr>
+          <w:p>
+            <w:pPr>
+              <w:pStyle w:val="Cell"/>
+            </w:pPr>
+            <w:r>
+              <w:t>Pripremiti prezentaciju za sljedeći sastanak</w:t>
+            </w:r>
+          </w:p>
+        </w:tc>
+      </w:tr>
+      <w:tr>
+        <w:tc>
+          <w:tcPr>
+            <w:tcW w:w="3600" w:type="dxa"/>
+            <w:shd w:val="clear" w:color="auto" w:fill="auto"/>
+          </w:tcPr>
+          <w:p>
+            <w:pPr>
+              <w:pStyle w:val="Cell"/>
+            </w:pPr>
+            <w:proofErr w:type="spellStart"/>
+            <w:r>
+              <w:t>Frontend</w:t>
+            </w:r>
+            <w:proofErr w:type="spellEnd"/>
+          </w:p>
+        </w:tc>
+        <w:tc>
+          <w:tcPr>
+            <w:tcW w:w="3546" w:type="dxa"/>
+            <w:shd w:val="clear" w:color="auto" w:fill="auto"/>
+          </w:tcPr>
+          <w:p>
+            <w:pPr>
+              <w:pStyle w:val="Cell"/>
+            </w:pPr>
+            <w:r>
+              <w:t xml:space="preserve">Dodana jednostavna </w:t>
+            </w:r>
+            <w:proofErr w:type="spellStart"/>
+            <w:r>
+              <w:t>m</w:t>
+            </w:r>
+            <w:r>
+              <w:t>enu</w:t>
+            </w:r>
+            <w:proofErr w:type="spellEnd"/>
+            <w:r>
+              <w:t xml:space="preserve"> tablica</w:t>
+            </w:r>
+          </w:p>
+        </w:tc>
+        <w:tc>
+          <w:tcPr>
+            <w:tcW w:w="3447" w:type="dxa"/>
+            <w:shd w:val="clear" w:color="auto" w:fill="auto"/>
+          </w:tcPr>
+          <w:p>
+            <w:pPr>
+              <w:pStyle w:val="Cell"/>
+            </w:pPr>
+            <w:r>
+              <w:t>Bez problema</w:t>
+            </w:r>
+          </w:p>
+        </w:tc>
+        <w:tc>
+          <w:tcPr>
+            <w:tcW w:w="3627" w:type="dxa"/>
+            <w:shd w:val="clear" w:color="auto" w:fill="auto"/>
+          </w:tcPr>
+          <w:p>
+            <w:pPr>
+              <w:pStyle w:val="Cell"/>
+            </w:pPr>
+            <w:r>
+              <w:t>Nadopuniti tablicu</w:t>
+            </w:r>
+          </w:p>
+        </w:tc>
+      </w:tr>
+      <w:tr>
+        <w:tc>
+          <w:tcPr>
+            <w:tcW w:w="14220" w:type="dxa"/>
+            <w:gridSpan w:val="4"/>
+            <w:shd w:val="clear" w:color="auto" w:fill="CCCCCC"/>
+          </w:tcPr>
+          <w:p>
+            <w:pPr>
+              <w:spacing w:before="40" w:after="20"/>
+              <w:jc w:val="left"/>
               <w:rPr>
                 <w:rFonts w:ascii="Arial" w:hAnsi="Arial" w:cs="Arial"/>
                 <w:b/>
@@ -1155,7 +1147,28 @@
                 <w:sz w:val="18"/>
                 <w:szCs w:val="18"/>
               </w:rPr>
+            </w:pPr>
+            <w:r>
+              <w:rPr>
+                <w:rFonts w:ascii="Arial" w:hAnsi="Arial" w:cs="Arial"/>
+                <w:b/>
+                <w:i/>
+                <w:color w:val="333333"/>
+                <w:sz w:val="18"/>
+                <w:szCs w:val="18"/>
+              </w:rPr>
               <w:t>Period:</w:t>
+            </w:r>
+            <w:r>
+              <w:rPr>
+                <w:rFonts w:ascii="Arial" w:hAnsi="Arial" w:cs="Arial"/>
+                <w:b/>
+                <w:i/>
+                <w:color w:val="333333"/>
+                <w:sz w:val="18"/>
+                <w:szCs w:val="18"/>
+              </w:rPr>
+              <w:t xml:space="preserve"> 25.3.2022. – 1.4.2022.</w:t>
             </w:r>
           </w:p>
         </w:tc>
@@ -1170,6 +1183,11 @@
             <w:pPr>
               <w:pStyle w:val="Cell"/>
             </w:pPr>
+            <w:proofErr w:type="spellStart"/>
+            <w:r>
+              <w:t>Backend</w:t>
+            </w:r>
+            <w:proofErr w:type="spellEnd"/>
           </w:p>
         </w:tc>
         <w:tc>
@@ -1181,6 +1199,22 @@
             <w:pPr>
               <w:pStyle w:val="Cell"/>
             </w:pPr>
+            <w:r>
+              <w:t xml:space="preserve">Dodan </w:t>
+            </w:r>
+            <w:proofErr w:type="spellStart"/>
+            <w:r>
+              <w:t>nunjuck</w:t>
+            </w:r>
+            <w:proofErr w:type="spellEnd"/>
+            <w:r>
+              <w:t xml:space="preserve"> template na </w:t>
+            </w:r>
+            <w:proofErr w:type="spellStart"/>
+            <w:r>
+              <w:t>express</w:t>
+            </w:r>
+            <w:proofErr w:type="spellEnd"/>
           </w:p>
         </w:tc>
         <w:tc>
@@ -1192,6 +1226,9 @@
             <w:pPr>
               <w:pStyle w:val="Cell"/>
             </w:pPr>
+            <w:r>
+              <w:t>Bez problema</w:t>
+            </w:r>
           </w:p>
         </w:tc>
         <w:tc>
@@ -1216,6 +1253,11 @@
             <w:pPr>
               <w:pStyle w:val="Cell"/>
             </w:pPr>
+            <w:proofErr w:type="spellStart"/>
+            <w:r>
+              <w:t>Frontend</w:t>
+            </w:r>
+            <w:proofErr w:type="spellEnd"/>
           </w:p>
         </w:tc>
         <w:tc>
@@ -1227,6 +1269,30 @@
             <w:pPr>
               <w:pStyle w:val="Cell"/>
             </w:pPr>
+            <w:r>
+              <w:t>Dodan jednostavan index.html i style.css</w:t>
+            </w:r>
+          </w:p>
+          <w:p>
+            <w:pPr>
+              <w:pStyle w:val="Cell"/>
+            </w:pPr>
+            <w:r>
+              <w:t xml:space="preserve">Dodan </w:t>
+            </w:r>
+            <w:proofErr w:type="spellStart"/>
+            <w:r>
+              <w:t>bootstrap</w:t>
+            </w:r>
+            <w:proofErr w:type="spellEnd"/>
+            <w:r>
+              <w:t xml:space="preserve"> </w:t>
+            </w:r>
+            <w:proofErr w:type="spellStart"/>
+            <w:r>
+              <w:t>menu</w:t>
+            </w:r>
+            <w:proofErr w:type="spellEnd"/>
           </w:p>
         </w:tc>
         <w:tc>
@@ -1238,6 +1304,9 @@
             <w:pPr>
               <w:pStyle w:val="Cell"/>
             </w:pPr>
+            <w:r>
+              <w:t>Bez problema</w:t>
+            </w:r>
           </w:p>
         </w:tc>
         <w:tc>
@@ -1249,6 +1318,14 @@
             <w:pPr>
               <w:pStyle w:val="Cell"/>
             </w:pPr>
+            <w:r>
+              <w:t xml:space="preserve">Proučiti </w:t>
+            </w:r>
+            <w:proofErr w:type="spellStart"/>
+            <w:r>
+              <w:t>React</w:t>
+            </w:r>
+            <w:proofErr w:type="spellEnd"/>
           </w:p>
         </w:tc>
       </w:tr>
@@ -1262,6 +1339,9 @@
             <w:pPr>
               <w:pStyle w:val="Cell"/>
             </w:pPr>
+            <w:r>
+              <w:t>Dizajn</w:t>
+            </w:r>
           </w:p>
         </w:tc>
         <w:tc>
@@ -1273,6 +1353,12 @@
             <w:pPr>
               <w:pStyle w:val="Cell"/>
             </w:pPr>
+            <w:r>
+              <w:t>Dodana ikon</w:t>
+            </w:r>
+            <w:r>
+              <w:t>a za aplikaciju</w:t>
+            </w:r>
           </w:p>
         </w:tc>
         <w:tc>
@@ -1284,6 +1370,9 @@
             <w:pPr>
               <w:pStyle w:val="Cell"/>
             </w:pPr>
+            <w:r>
+              <w:t>Bez problema</w:t>
+            </w:r>
           </w:p>
         </w:tc>
         <w:tc>
@@ -1295,6 +1384,9 @@
             <w:pPr>
               <w:pStyle w:val="Cell"/>
             </w:pPr>
+            <w:r>
+              <w:t>Dodati još ikona po potrebi</w:t>
+            </w:r>
           </w:p>
         </w:tc>
       </w:tr>
@@ -1308,6 +1400,9 @@
             <w:pPr>
               <w:pStyle w:val="Cell"/>
             </w:pPr>
+            <w:r>
+              <w:t>Dokumentacija</w:t>
+            </w:r>
           </w:p>
         </w:tc>
         <w:tc>
@@ -1319,6 +1414,9 @@
             <w:pPr>
               <w:pStyle w:val="Cell"/>
             </w:pPr>
+            <w:r>
+              <w:t>Dodana dokumentacija za pokretanje</w:t>
+            </w:r>
           </w:p>
         </w:tc>
         <w:tc>
@@ -1330,6 +1428,9 @@
             <w:pPr>
               <w:pStyle w:val="Cell"/>
             </w:pPr>
+            <w:r>
+              <w:t>Bez problema</w:t>
+            </w:r>
           </w:p>
         </w:tc>
         <w:tc>
@@ -1341,6 +1442,9 @@
             <w:pPr>
               <w:pStyle w:val="Cell"/>
             </w:pPr>
+            <w:r>
+              <w:t>Započeti pisanje završnog rada</w:t>
+            </w:r>
           </w:p>
         </w:tc>
       </w:tr>
@@ -2599,28 +2703,28 @@
       </w:rPr>
     </w:lvl>
   </w:abstractNum>
-  <w:num w:numId="1">
+  <w:num w:numId="1" w16cid:durableId="1846284758">
     <w:abstractNumId w:val="5"/>
   </w:num>
-  <w:num w:numId="2">
+  <w:num w:numId="2" w16cid:durableId="1317227518">
     <w:abstractNumId w:val="0"/>
   </w:num>
-  <w:num w:numId="3">
+  <w:num w:numId="3" w16cid:durableId="2007589503">
     <w:abstractNumId w:val="3"/>
   </w:num>
-  <w:num w:numId="4">
+  <w:num w:numId="4" w16cid:durableId="73480321">
     <w:abstractNumId w:val="4"/>
   </w:num>
-  <w:num w:numId="5">
+  <w:num w:numId="5" w16cid:durableId="1897162069">
     <w:abstractNumId w:val="7"/>
   </w:num>
-  <w:num w:numId="6">
+  <w:num w:numId="6" w16cid:durableId="322468042">
     <w:abstractNumId w:val="6"/>
   </w:num>
-  <w:num w:numId="7">
+  <w:num w:numId="7" w16cid:durableId="2145808094">
     <w:abstractNumId w:val="2"/>
   </w:num>
-  <w:num w:numId="8">
+  <w:num w:numId="8" w16cid:durableId="1128820049">
     <w:abstractNumId w:val="1"/>
   </w:num>
 </w:numbering>

</xml_diff>